<commit_message>
Creado import-excell sin terminar
</commit_message>
<xml_diff>
--- a/Laravel-Pasos.docx
+++ b/Laravel-Pasos.docx
@@ -4,7 +4,7 @@
   <w:body>
     <w:p>
       <w:pPr>
-        <w:ind w:left="708" w:hanging="708"/>
+        <w:ind w:left="1416" w:hanging="1416"/>
         <w:rPr>
           <w:rFonts w:ascii="Acknowledgement" w:hAnsi="Acknowledgement"/>
           <w:b/>
@@ -14,6 +14,7 @@
         </w:rPr>
       </w:pPr>
       <w:proofErr w:type="spellStart"/>
+      <w:proofErr w:type="gramStart"/>
       <w:r>
         <w:rPr>
           <w:rFonts w:ascii="Acknowledgement" w:hAnsi="Acknowledgement"/>
@@ -22,9 +23,20 @@
           <w:sz w:val="44"/>
           <w:szCs w:val="44"/>
         </w:rPr>
+        <w:t>coman</w:t>
+      </w:r>
+      <w:r>
+        <w:rPr>
+          <w:rFonts w:ascii="Acknowledgement" w:hAnsi="Acknowledgement"/>
+          <w:b/>
+          <w:bCs/>
+          <w:sz w:val="44"/>
+          <w:szCs w:val="44"/>
+        </w:rPr>
         <w:t>Laravel</w:t>
       </w:r>
       <w:proofErr w:type="spellEnd"/>
+      <w:proofErr w:type="gramEnd"/>
     </w:p>
     <w:p>
       <w:pPr>
@@ -112,6 +124,7 @@
     </w:p>
     <w:p>
       <w:pPr>
+        <w:ind w:left="708" w:hanging="708"/>
         <w:rPr>
           <w:rFonts w:ascii="Helvetica" w:hAnsi="Helvetica"/>
           <w:b/>
@@ -206,6 +219,7 @@
     </w:p>
     <w:p>
       <w:pPr>
+        <w:ind w:left="708" w:hanging="708"/>
         <w:rPr>
           <w:rFonts w:ascii="Helvetica" w:hAnsi="Helvetica"/>
           <w:b/>
@@ -2732,7 +2746,7 @@
                     <a:blip r:embed="rId5">
                       <a:extLst>
                         <a:ext uri="{28A0092B-C50C-407E-A947-70E740481C1C}">
-                          <a14:useLocalDpi xmlns="" xmlns:wpc="http://schemas.microsoft.com/office/word/2010/wordprocessingCanvas" xmlns:mc="http://schemas.openxmlformats.org/markup-compatibility/2006" xmlns:o="urn:schemas-microsoft-com:office:office" xmlns:v="urn:schemas-microsoft-com:vml" xmlns:wp14="http://schemas.microsoft.com/office/word/2010/wordprocessingDrawing" xmlns:w10="urn:schemas-microsoft-com:office:word" xmlns:w="http://schemas.openxmlformats.org/wordprocessingml/2006/main" xmlns:w14="http://schemas.microsoft.com/office/word/2010/wordml" xmlns:w15="http://schemas.microsoft.com/office/word/2012/wordml" xmlns:wpg="http://schemas.microsoft.com/office/word/2010/wordprocessingGroup" xmlns:wpi="http://schemas.microsoft.com/office/word/2010/wordprocessingInk" xmlns:wps="http://schemas.microsoft.com/office/word/2010/wordprocessingShape" xmlns:a14="http://schemas.microsoft.com/office/drawing/2010/main" val="0"/>
+                          <a14:useLocalDpi xmlns:a14="http://schemas.microsoft.com/office/drawing/2010/main" xmlns:wps="http://schemas.microsoft.com/office/word/2010/wordprocessingShape" xmlns:wpi="http://schemas.microsoft.com/office/word/2010/wordprocessingInk" xmlns:wpg="http://schemas.microsoft.com/office/word/2010/wordprocessingGroup" xmlns:w15="http://schemas.microsoft.com/office/word/2012/wordml" xmlns:w14="http://schemas.microsoft.com/office/word/2010/wordml" xmlns:w="http://schemas.openxmlformats.org/wordprocessingml/2006/main" xmlns:w10="urn:schemas-microsoft-com:office:word" xmlns:wp14="http://schemas.microsoft.com/office/word/2010/wordprocessingDrawing" xmlns:v="urn:schemas-microsoft-com:vml" xmlns:o="urn:schemas-microsoft-com:office:office" xmlns:mc="http://schemas.openxmlformats.org/markup-compatibility/2006" xmlns:wpc="http://schemas.microsoft.com/office/word/2010/wordprocessingCanvas" xmlns="" val="0"/>
                         </a:ext>
                       </a:extLst>
                     </a:blip>
@@ -5312,7 +5326,7 @@
                           <a:blip r:embed="rId8">
                             <a:extLst>
                               <a:ext uri="{28A0092B-C50C-407E-A947-70E740481C1C}">
-                                <a14:useLocalDpi xmlns="" xmlns:wpc="http://schemas.microsoft.com/office/word/2010/wordprocessingCanvas" xmlns:mc="http://schemas.openxmlformats.org/markup-compatibility/2006" xmlns:o="urn:schemas-microsoft-com:office:office" xmlns:v="urn:schemas-microsoft-com:vml" xmlns:wp14="http://schemas.microsoft.com/office/word/2010/wordprocessingDrawing" xmlns:w10="urn:schemas-microsoft-com:office:word" xmlns:w="http://schemas.openxmlformats.org/wordprocessingml/2006/main" xmlns:w14="http://schemas.microsoft.com/office/word/2010/wordml" xmlns:w15="http://schemas.microsoft.com/office/word/2012/wordml" xmlns:wpg="http://schemas.microsoft.com/office/word/2010/wordprocessingGroup" xmlns:wpi="http://schemas.microsoft.com/office/word/2010/wordprocessingInk" xmlns:wps="http://schemas.microsoft.com/office/word/2010/wordprocessingShape" xmlns:a14="http://schemas.microsoft.com/office/drawing/2010/main" val="0"/>
+                                <a14:useLocalDpi xmlns:a14="http://schemas.microsoft.com/office/drawing/2010/main" xmlns:wps="http://schemas.microsoft.com/office/word/2010/wordprocessingShape" xmlns:wpi="http://schemas.microsoft.com/office/word/2010/wordprocessingInk" xmlns:wpg="http://schemas.microsoft.com/office/word/2010/wordprocessingGroup" xmlns:w15="http://schemas.microsoft.com/office/word/2012/wordml" xmlns:w14="http://schemas.microsoft.com/office/word/2010/wordml" xmlns:w="http://schemas.openxmlformats.org/wordprocessingml/2006/main" xmlns:w10="urn:schemas-microsoft-com:office:word" xmlns:wp14="http://schemas.microsoft.com/office/word/2010/wordprocessingDrawing" xmlns:v="urn:schemas-microsoft-com:vml" xmlns:o="urn:schemas-microsoft-com:office:office" xmlns:mc="http://schemas.openxmlformats.org/markup-compatibility/2006" xmlns:wpc="http://schemas.microsoft.com/office/word/2010/wordprocessingCanvas" xmlns="" val="0"/>
                               </a:ext>
                             </a:extLst>
                           </a:blip>
@@ -5394,7 +5408,7 @@
                           <a:blip r:embed="rId9">
                             <a:extLst>
                               <a:ext uri="{28A0092B-C50C-407E-A947-70E740481C1C}">
-                                <a14:useLocalDpi xmlns="" xmlns:wpc="http://schemas.microsoft.com/office/word/2010/wordprocessingCanvas" xmlns:mc="http://schemas.openxmlformats.org/markup-compatibility/2006" xmlns:o="urn:schemas-microsoft-com:office:office" xmlns:v="urn:schemas-microsoft-com:vml" xmlns:wp14="http://schemas.microsoft.com/office/word/2010/wordprocessingDrawing" xmlns:w10="urn:schemas-microsoft-com:office:word" xmlns:w="http://schemas.openxmlformats.org/wordprocessingml/2006/main" xmlns:w14="http://schemas.microsoft.com/office/word/2010/wordml" xmlns:w15="http://schemas.microsoft.com/office/word/2012/wordml" xmlns:wpg="http://schemas.microsoft.com/office/word/2010/wordprocessingGroup" xmlns:wpi="http://schemas.microsoft.com/office/word/2010/wordprocessingInk" xmlns:wps="http://schemas.microsoft.com/office/word/2010/wordprocessingShape" xmlns:a14="http://schemas.microsoft.com/office/drawing/2010/main" val="0"/>
+                                <a14:useLocalDpi xmlns:a14="http://schemas.microsoft.com/office/drawing/2010/main" xmlns:wps="http://schemas.microsoft.com/office/word/2010/wordprocessingShape" xmlns:wpi="http://schemas.microsoft.com/office/word/2010/wordprocessingInk" xmlns:wpg="http://schemas.microsoft.com/office/word/2010/wordprocessingGroup" xmlns:w15="http://schemas.microsoft.com/office/word/2012/wordml" xmlns:w14="http://schemas.microsoft.com/office/word/2010/wordml" xmlns:w="http://schemas.openxmlformats.org/wordprocessingml/2006/main" xmlns:w10="urn:schemas-microsoft-com:office:word" xmlns:wp14="http://schemas.microsoft.com/office/word/2010/wordprocessingDrawing" xmlns:v="urn:schemas-microsoft-com:vml" xmlns:o="urn:schemas-microsoft-com:office:office" xmlns:mc="http://schemas.openxmlformats.org/markup-compatibility/2006" xmlns:wpc="http://schemas.microsoft.com/office/word/2010/wordprocessingCanvas" xmlns="" val="0"/>
                               </a:ext>
                             </a:extLst>
                           </a:blip>
@@ -5589,7 +5603,7 @@
                 <v:shape id="_x0000_i1025" type="#_x0000_t75" style="width:295pt;height:141.65pt" o:ole="">
                   <v:imagedata r:id="rId10" o:title=""/>
                 </v:shape>
-                <o:OLEObject Type="Embed" ProgID="PBrush" ShapeID="_x0000_i1025" DrawAspect="Content" ObjectID="_1640355324" r:id="rId11"/>
+                <o:OLEObject Type="Embed" ProgID="PBrush" ShapeID="_x0000_i1025" DrawAspect="Content" ObjectID="_1640510832" r:id="rId11"/>
               </w:object>
             </w:r>
           </w:p>
@@ -6011,6 +6025,56 @@
         <w:t>view:clear</w:t>
       </w:r>
       <w:proofErr w:type="spellEnd"/>
+    </w:p>
+    <w:p>
+      <w:pPr>
+        <w:contextualSpacing/>
+        <w:rPr>
+          <w:rStyle w:val="CdigoHTML"/>
+          <w:rFonts w:eastAsiaTheme="minorHAnsi"/>
+          <w:lang w:val="en-US"/>
+        </w:rPr>
+      </w:pPr>
+      <w:proofErr w:type="spellStart"/>
+      <w:proofErr w:type="gramStart"/>
+      <w:r>
+        <w:rPr>
+          <w:rStyle w:val="CdigoHTML"/>
+          <w:rFonts w:eastAsiaTheme="minorHAnsi"/>
+          <w:lang w:val="en-US"/>
+        </w:rPr>
+        <w:t>php</w:t>
+      </w:r>
+      <w:proofErr w:type="spellEnd"/>
+      <w:proofErr w:type="gramEnd"/>
+      <w:r>
+        <w:rPr>
+          <w:rStyle w:val="CdigoHTML"/>
+          <w:rFonts w:eastAsiaTheme="minorHAnsi"/>
+          <w:lang w:val="en-US"/>
+        </w:rPr>
+        <w:t xml:space="preserve"> artisan </w:t>
+      </w:r>
+      <w:proofErr w:type="spellStart"/>
+      <w:r>
+        <w:rPr>
+          <w:rStyle w:val="CdigoHTML"/>
+          <w:rFonts w:eastAsiaTheme="minorHAnsi"/>
+          <w:lang w:val="en-US"/>
+        </w:rPr>
+        <w:t>route:clear</w:t>
+      </w:r>
+      <w:proofErr w:type="spellEnd"/>
+    </w:p>
+    <w:p>
+      <w:pPr>
+        <w:contextualSpacing/>
+        <w:rPr>
+          <w:rFonts w:ascii="Courier New" w:hAnsi="Courier New" w:cs="Courier New"/>
+          <w:sz w:val="20"/>
+          <w:szCs w:val="20"/>
+        </w:rPr>
+      </w:pPr>
     </w:p>
     <w:p>
       <w:pPr>
@@ -6822,7 +6886,6 @@
           <w:szCs w:val="21"/>
           <w:lang w:val="en-US" w:eastAsia="es-ES"/>
         </w:rPr>
-        <w:lastRenderedPageBreak/>
         <w:t>$factory</w:t>
       </w:r>
       <w:r>
@@ -7477,7 +7540,7 @@
                     <a:blip r:embed="rId13">
                       <a:extLst>
                         <a:ext uri="{28A0092B-C50C-407E-A947-70E740481C1C}">
-                          <a14:useLocalDpi xmlns="" xmlns:wpc="http://schemas.microsoft.com/office/word/2010/wordprocessingCanvas" xmlns:mc="http://schemas.openxmlformats.org/markup-compatibility/2006" xmlns:o="urn:schemas-microsoft-com:office:office" xmlns:v="urn:schemas-microsoft-com:vml" xmlns:wp14="http://schemas.microsoft.com/office/word/2010/wordprocessingDrawing" xmlns:w10="urn:schemas-microsoft-com:office:word" xmlns:w="http://schemas.openxmlformats.org/wordprocessingml/2006/main" xmlns:w14="http://schemas.microsoft.com/office/word/2010/wordml" xmlns:w15="http://schemas.microsoft.com/office/word/2012/wordml" xmlns:wpg="http://schemas.microsoft.com/office/word/2010/wordprocessingGroup" xmlns:wpi="http://schemas.microsoft.com/office/word/2010/wordprocessingInk" xmlns:wps="http://schemas.microsoft.com/office/word/2010/wordprocessingShape" xmlns:a14="http://schemas.microsoft.com/office/drawing/2010/main" val="0"/>
+                          <a14:useLocalDpi xmlns:a14="http://schemas.microsoft.com/office/drawing/2010/main" xmlns:wps="http://schemas.microsoft.com/office/word/2010/wordprocessingShape" xmlns:wpi="http://schemas.microsoft.com/office/word/2010/wordprocessingInk" xmlns:wpg="http://schemas.microsoft.com/office/word/2010/wordprocessingGroup" xmlns:w15="http://schemas.microsoft.com/office/word/2012/wordml" xmlns:w14="http://schemas.microsoft.com/office/word/2010/wordml" xmlns:w="http://schemas.openxmlformats.org/wordprocessingml/2006/main" xmlns:w10="urn:schemas-microsoft-com:office:word" xmlns:wp14="http://schemas.microsoft.com/office/word/2010/wordprocessingDrawing" xmlns:v="urn:schemas-microsoft-com:vml" xmlns:o="urn:schemas-microsoft-com:office:office" xmlns:mc="http://schemas.openxmlformats.org/markup-compatibility/2006" xmlns:wpc="http://schemas.microsoft.com/office/word/2010/wordprocessingCanvas" xmlns="" val="0"/>
                         </a:ext>
                       </a:extLst>
                     </a:blip>
@@ -7664,7 +7727,7 @@
                     <a:blip r:embed="rId14">
                       <a:extLst>
                         <a:ext uri="{28A0092B-C50C-407E-A947-70E740481C1C}">
-                          <a14:useLocalDpi xmlns="" xmlns:wpc="http://schemas.microsoft.com/office/word/2010/wordprocessingCanvas" xmlns:mc="http://schemas.openxmlformats.org/markup-compatibility/2006" xmlns:o="urn:schemas-microsoft-com:office:office" xmlns:v="urn:schemas-microsoft-com:vml" xmlns:wp14="http://schemas.microsoft.com/office/word/2010/wordprocessingDrawing" xmlns:w10="urn:schemas-microsoft-com:office:word" xmlns:w="http://schemas.openxmlformats.org/wordprocessingml/2006/main" xmlns:w14="http://schemas.microsoft.com/office/word/2010/wordml" xmlns:w15="http://schemas.microsoft.com/office/word/2012/wordml" xmlns:wpg="http://schemas.microsoft.com/office/word/2010/wordprocessingGroup" xmlns:wpi="http://schemas.microsoft.com/office/word/2010/wordprocessingInk" xmlns:wps="http://schemas.microsoft.com/office/word/2010/wordprocessingShape" xmlns:a14="http://schemas.microsoft.com/office/drawing/2010/main" val="0"/>
+                          <a14:useLocalDpi xmlns:a14="http://schemas.microsoft.com/office/drawing/2010/main" xmlns:wps="http://schemas.microsoft.com/office/word/2010/wordprocessingShape" xmlns:wpi="http://schemas.microsoft.com/office/word/2010/wordprocessingInk" xmlns:wpg="http://schemas.microsoft.com/office/word/2010/wordprocessingGroup" xmlns:w15="http://schemas.microsoft.com/office/word/2012/wordml" xmlns:w14="http://schemas.microsoft.com/office/word/2010/wordml" xmlns:w="http://schemas.openxmlformats.org/wordprocessingml/2006/main" xmlns:w10="urn:schemas-microsoft-com:office:word" xmlns:wp14="http://schemas.microsoft.com/office/word/2010/wordprocessingDrawing" xmlns:v="urn:schemas-microsoft-com:vml" xmlns:o="urn:schemas-microsoft-com:office:office" xmlns:mc="http://schemas.openxmlformats.org/markup-compatibility/2006" xmlns:wpc="http://schemas.microsoft.com/office/word/2010/wordprocessingCanvas" xmlns="" val="0"/>
                         </a:ext>
                       </a:extLst>
                     </a:blip>
@@ -7702,29 +7765,19 @@
           <w:szCs w:val="20"/>
         </w:rPr>
       </w:pPr>
-      <w:r>
-        <w:fldChar w:fldCharType="begin"/>
-      </w:r>
-      <w:r>
-        <w:instrText>HYPERLINK "https://github.com/fzaninotto/Faker"</w:instrText>
-      </w:r>
-      <w:r>
-        <w:fldChar w:fldCharType="separate"/>
-      </w:r>
-      <w:r>
-        <w:rPr>
-          <w:rStyle w:val="Hipervnculo"/>
-          <w:rFonts w:ascii="Colaborate-Thin" w:hAnsi="Colaborate-Thin"/>
-          <w:b/>
-          <w:bCs/>
-          <w:sz w:val="20"/>
-          <w:szCs w:val="20"/>
-        </w:rPr>
-        <w:t>https://github.com/fzaninotto/Faker</w:t>
-      </w:r>
-      <w:r>
-        <w:fldChar w:fldCharType="end"/>
-      </w:r>
+      <w:hyperlink r:id="rId15" w:history="1">
+        <w:r>
+          <w:rPr>
+            <w:rStyle w:val="Hipervnculo"/>
+            <w:rFonts w:ascii="Colaborate-Thin" w:hAnsi="Colaborate-Thin"/>
+            <w:b/>
+            <w:bCs/>
+            <w:sz w:val="20"/>
+            <w:szCs w:val="20"/>
+          </w:rPr>
+          <w:t>https://github.com/fzaninotto/Faker</w:t>
+        </w:r>
+      </w:hyperlink>
     </w:p>
     <w:p>
       <w:pPr>
@@ -9395,10 +9448,10 @@
                     <pic:cNvPicPr/>
                   </pic:nvPicPr>
                   <pic:blipFill>
-                    <a:blip r:embed="rId15">
+                    <a:blip r:embed="rId16">
                       <a:extLst>
                         <a:ext uri="{28A0092B-C50C-407E-A947-70E740481C1C}">
-                          <a14:useLocalDpi xmlns="" xmlns:wpc="http://schemas.microsoft.com/office/word/2010/wordprocessingCanvas" xmlns:mc="http://schemas.openxmlformats.org/markup-compatibility/2006" xmlns:o="urn:schemas-microsoft-com:office:office" xmlns:v="urn:schemas-microsoft-com:vml" xmlns:wp14="http://schemas.microsoft.com/office/word/2010/wordprocessingDrawing" xmlns:w10="urn:schemas-microsoft-com:office:word" xmlns:w="http://schemas.openxmlformats.org/wordprocessingml/2006/main" xmlns:w14="http://schemas.microsoft.com/office/word/2010/wordml" xmlns:w15="http://schemas.microsoft.com/office/word/2012/wordml" xmlns:wpg="http://schemas.microsoft.com/office/word/2010/wordprocessingGroup" xmlns:wpi="http://schemas.microsoft.com/office/word/2010/wordprocessingInk" xmlns:wps="http://schemas.microsoft.com/office/word/2010/wordprocessingShape" xmlns:a14="http://schemas.microsoft.com/office/drawing/2010/main" val="0"/>
+                          <a14:useLocalDpi xmlns:a14="http://schemas.microsoft.com/office/drawing/2010/main" xmlns:wps="http://schemas.microsoft.com/office/word/2010/wordprocessingShape" xmlns:wpi="http://schemas.microsoft.com/office/word/2010/wordprocessingInk" xmlns:wpg="http://schemas.microsoft.com/office/word/2010/wordprocessingGroup" xmlns:w15="http://schemas.microsoft.com/office/word/2012/wordml" xmlns:w14="http://schemas.microsoft.com/office/word/2010/wordml" xmlns:w="http://schemas.openxmlformats.org/wordprocessingml/2006/main" xmlns:w10="urn:schemas-microsoft-com:office:word" xmlns:wp14="http://schemas.microsoft.com/office/word/2010/wordprocessingDrawing" xmlns:v="urn:schemas-microsoft-com:vml" xmlns:o="urn:schemas-microsoft-com:office:office" xmlns:mc="http://schemas.openxmlformats.org/markup-compatibility/2006" xmlns:wpc="http://schemas.microsoft.com/office/word/2010/wordprocessingCanvas" xmlns="" val="0"/>
                         </a:ext>
                       </a:extLst>
                     </a:blip>
@@ -14043,7 +14096,7 @@
           <w:szCs w:val="20"/>
         </w:rPr>
       </w:pPr>
-      <w:hyperlink r:id="rId16" w:history="1">
+      <w:hyperlink r:id="rId17" w:history="1">
         <w:r>
           <w:rPr>
             <w:rStyle w:val="Hipervnculo"/>
@@ -14743,10 +14796,10 @@
                     <pic:cNvPicPr/>
                   </pic:nvPicPr>
                   <pic:blipFill>
-                    <a:blip r:embed="rId17">
+                    <a:blip r:embed="rId18">
                       <a:extLst>
                         <a:ext uri="{28A0092B-C50C-407E-A947-70E740481C1C}">
-                          <a14:useLocalDpi xmlns="" xmlns:wpc="http://schemas.microsoft.com/office/word/2010/wordprocessingCanvas" xmlns:mc="http://schemas.openxmlformats.org/markup-compatibility/2006" xmlns:o="urn:schemas-microsoft-com:office:office" xmlns:v="urn:schemas-microsoft-com:vml" xmlns:wp14="http://schemas.microsoft.com/office/word/2010/wordprocessingDrawing" xmlns:w10="urn:schemas-microsoft-com:office:word" xmlns:w="http://schemas.openxmlformats.org/wordprocessingml/2006/main" xmlns:w14="http://schemas.microsoft.com/office/word/2010/wordml" xmlns:w15="http://schemas.microsoft.com/office/word/2012/wordml" xmlns:wpg="http://schemas.microsoft.com/office/word/2010/wordprocessingGroup" xmlns:wpi="http://schemas.microsoft.com/office/word/2010/wordprocessingInk" xmlns:wps="http://schemas.microsoft.com/office/word/2010/wordprocessingShape" xmlns:a14="http://schemas.microsoft.com/office/drawing/2010/main" val="0"/>
+                          <a14:useLocalDpi xmlns:a14="http://schemas.microsoft.com/office/drawing/2010/main" xmlns:wps="http://schemas.microsoft.com/office/word/2010/wordprocessingShape" xmlns:wpi="http://schemas.microsoft.com/office/word/2010/wordprocessingInk" xmlns:wpg="http://schemas.microsoft.com/office/word/2010/wordprocessingGroup" xmlns:w15="http://schemas.microsoft.com/office/word/2012/wordml" xmlns:w14="http://schemas.microsoft.com/office/word/2010/wordml" xmlns:w="http://schemas.openxmlformats.org/wordprocessingml/2006/main" xmlns:w10="urn:schemas-microsoft-com:office:word" xmlns:wp14="http://schemas.microsoft.com/office/word/2010/wordprocessingDrawing" xmlns:v="urn:schemas-microsoft-com:vml" xmlns:o="urn:schemas-microsoft-com:office:office" xmlns:mc="http://schemas.openxmlformats.org/markup-compatibility/2006" xmlns:wpc="http://schemas.microsoft.com/office/word/2010/wordprocessingCanvas" xmlns="" val="0"/>
                         </a:ext>
                       </a:extLst>
                     </a:blip>
@@ -15194,10 +15247,10 @@
                     <pic:cNvPicPr/>
                   </pic:nvPicPr>
                   <pic:blipFill rotWithShape="1">
-                    <a:blip r:embed="rId18">
+                    <a:blip r:embed="rId19">
                       <a:extLst>
                         <a:ext uri="{28A0092B-C50C-407E-A947-70E740481C1C}">
-                          <a14:useLocalDpi xmlns="" xmlns:wpc="http://schemas.microsoft.com/office/word/2010/wordprocessingCanvas" xmlns:mc="http://schemas.openxmlformats.org/markup-compatibility/2006" xmlns:o="urn:schemas-microsoft-com:office:office" xmlns:v="urn:schemas-microsoft-com:vml" xmlns:wp14="http://schemas.microsoft.com/office/word/2010/wordprocessingDrawing" xmlns:w10="urn:schemas-microsoft-com:office:word" xmlns:w="http://schemas.openxmlformats.org/wordprocessingml/2006/main" xmlns:w14="http://schemas.microsoft.com/office/word/2010/wordml" xmlns:w15="http://schemas.microsoft.com/office/word/2012/wordml" xmlns:wpg="http://schemas.microsoft.com/office/word/2010/wordprocessingGroup" xmlns:wpi="http://schemas.microsoft.com/office/word/2010/wordprocessingInk" xmlns:wps="http://schemas.microsoft.com/office/word/2010/wordprocessingShape" xmlns:a14="http://schemas.microsoft.com/office/drawing/2010/main" val="0"/>
+                          <a14:useLocalDpi xmlns:a14="http://schemas.microsoft.com/office/drawing/2010/main" xmlns:wps="http://schemas.microsoft.com/office/word/2010/wordprocessingShape" xmlns:wpi="http://schemas.microsoft.com/office/word/2010/wordprocessingInk" xmlns:wpg="http://schemas.microsoft.com/office/word/2010/wordprocessingGroup" xmlns:w15="http://schemas.microsoft.com/office/word/2012/wordml" xmlns:w14="http://schemas.microsoft.com/office/word/2010/wordml" xmlns:w="http://schemas.openxmlformats.org/wordprocessingml/2006/main" xmlns:w10="urn:schemas-microsoft-com:office:word" xmlns:wp14="http://schemas.microsoft.com/office/word/2010/wordprocessingDrawing" xmlns:v="urn:schemas-microsoft-com:vml" xmlns:o="urn:schemas-microsoft-com:office:office" xmlns:mc="http://schemas.openxmlformats.org/markup-compatibility/2006" xmlns:wpc="http://schemas.microsoft.com/office/word/2010/wordprocessingCanvas" xmlns="" val="0"/>
                         </a:ext>
                       </a:extLst>
                     </a:blip>
@@ -15217,7 +15270,7 @@
                     </a:ln>
                     <a:extLst>
                       <a:ext uri="{53640926-AAD7-44D8-BBD7-CCE9431645EC}">
-                        <a14:shadowObscured xmlns="" xmlns:wpc="http://schemas.microsoft.com/office/word/2010/wordprocessingCanvas" xmlns:mc="http://schemas.openxmlformats.org/markup-compatibility/2006" xmlns:o="urn:schemas-microsoft-com:office:office" xmlns:v="urn:schemas-microsoft-com:vml" xmlns:wp14="http://schemas.microsoft.com/office/word/2010/wordprocessingDrawing" xmlns:w10="urn:schemas-microsoft-com:office:word" xmlns:w="http://schemas.openxmlformats.org/wordprocessingml/2006/main" xmlns:w14="http://schemas.microsoft.com/office/word/2010/wordml" xmlns:w15="http://schemas.microsoft.com/office/word/2012/wordml" xmlns:wpg="http://schemas.microsoft.com/office/word/2010/wordprocessingGroup" xmlns:wpi="http://schemas.microsoft.com/office/word/2010/wordprocessingInk" xmlns:wps="http://schemas.microsoft.com/office/word/2010/wordprocessingShape" xmlns:a14="http://schemas.microsoft.com/office/drawing/2010/main"/>
+                        <a14:shadowObscured xmlns:a14="http://schemas.microsoft.com/office/drawing/2010/main" xmlns:wps="http://schemas.microsoft.com/office/word/2010/wordprocessingShape" xmlns:wpi="http://schemas.microsoft.com/office/word/2010/wordprocessingInk" xmlns:wpg="http://schemas.microsoft.com/office/word/2010/wordprocessingGroup" xmlns:w15="http://schemas.microsoft.com/office/word/2012/wordml" xmlns:w14="http://schemas.microsoft.com/office/word/2010/wordml" xmlns:w="http://schemas.openxmlformats.org/wordprocessingml/2006/main" xmlns:w10="urn:schemas-microsoft-com:office:word" xmlns:wp14="http://schemas.microsoft.com/office/word/2010/wordprocessingDrawing" xmlns:v="urn:schemas-microsoft-com:vml" xmlns:o="urn:schemas-microsoft-com:office:office" xmlns:mc="http://schemas.openxmlformats.org/markup-compatibility/2006" xmlns:wpc="http://schemas.microsoft.com/office/word/2010/wordprocessingCanvas" xmlns=""/>
                       </a:ext>
                     </a:extLst>
                   </pic:spPr>
@@ -15612,11 +15665,127 @@
       </w:rPr>
     </w:lvl>
   </w:abstractNum>
+  <w:abstractNum w:abstractNumId="2">
+    <w:nsid w:val="64124695"/>
+    <w:multiLevelType w:val="multilevel"/>
+    <w:tmpl w:val="0F2EDCC0"/>
+    <w:lvl w:ilvl="0">
+      <w:start w:val="1"/>
+      <w:numFmt w:val="decimal"/>
+      <w:lvlText w:val="%1."/>
+      <w:lvlJc w:val="left"/>
+      <w:pPr>
+        <w:tabs>
+          <w:tab w:val="num" w:pos="720"/>
+        </w:tabs>
+        <w:ind w:left="720" w:hanging="360"/>
+      </w:pPr>
+    </w:lvl>
+    <w:lvl w:ilvl="1" w:tentative="1">
+      <w:start w:val="1"/>
+      <w:numFmt w:val="decimal"/>
+      <w:lvlText w:val="%2."/>
+      <w:lvlJc w:val="left"/>
+      <w:pPr>
+        <w:tabs>
+          <w:tab w:val="num" w:pos="1440"/>
+        </w:tabs>
+        <w:ind w:left="1440" w:hanging="360"/>
+      </w:pPr>
+    </w:lvl>
+    <w:lvl w:ilvl="2" w:tentative="1">
+      <w:start w:val="1"/>
+      <w:numFmt w:val="decimal"/>
+      <w:lvlText w:val="%3."/>
+      <w:lvlJc w:val="left"/>
+      <w:pPr>
+        <w:tabs>
+          <w:tab w:val="num" w:pos="2160"/>
+        </w:tabs>
+        <w:ind w:left="2160" w:hanging="360"/>
+      </w:pPr>
+    </w:lvl>
+    <w:lvl w:ilvl="3" w:tentative="1">
+      <w:start w:val="1"/>
+      <w:numFmt w:val="decimal"/>
+      <w:lvlText w:val="%4."/>
+      <w:lvlJc w:val="left"/>
+      <w:pPr>
+        <w:tabs>
+          <w:tab w:val="num" w:pos="2880"/>
+        </w:tabs>
+        <w:ind w:left="2880" w:hanging="360"/>
+      </w:pPr>
+    </w:lvl>
+    <w:lvl w:ilvl="4" w:tentative="1">
+      <w:start w:val="1"/>
+      <w:numFmt w:val="decimal"/>
+      <w:lvlText w:val="%5."/>
+      <w:lvlJc w:val="left"/>
+      <w:pPr>
+        <w:tabs>
+          <w:tab w:val="num" w:pos="3600"/>
+        </w:tabs>
+        <w:ind w:left="3600" w:hanging="360"/>
+      </w:pPr>
+    </w:lvl>
+    <w:lvl w:ilvl="5" w:tentative="1">
+      <w:start w:val="1"/>
+      <w:numFmt w:val="decimal"/>
+      <w:lvlText w:val="%6."/>
+      <w:lvlJc w:val="left"/>
+      <w:pPr>
+        <w:tabs>
+          <w:tab w:val="num" w:pos="4320"/>
+        </w:tabs>
+        <w:ind w:left="4320" w:hanging="360"/>
+      </w:pPr>
+    </w:lvl>
+    <w:lvl w:ilvl="6" w:tentative="1">
+      <w:start w:val="1"/>
+      <w:numFmt w:val="decimal"/>
+      <w:lvlText w:val="%7."/>
+      <w:lvlJc w:val="left"/>
+      <w:pPr>
+        <w:tabs>
+          <w:tab w:val="num" w:pos="5040"/>
+        </w:tabs>
+        <w:ind w:left="5040" w:hanging="360"/>
+      </w:pPr>
+    </w:lvl>
+    <w:lvl w:ilvl="7" w:tentative="1">
+      <w:start w:val="1"/>
+      <w:numFmt w:val="decimal"/>
+      <w:lvlText w:val="%8."/>
+      <w:lvlJc w:val="left"/>
+      <w:pPr>
+        <w:tabs>
+          <w:tab w:val="num" w:pos="5760"/>
+        </w:tabs>
+        <w:ind w:left="5760" w:hanging="360"/>
+      </w:pPr>
+    </w:lvl>
+    <w:lvl w:ilvl="8" w:tentative="1">
+      <w:start w:val="1"/>
+      <w:numFmt w:val="decimal"/>
+      <w:lvlText w:val="%9."/>
+      <w:lvlJc w:val="left"/>
+      <w:pPr>
+        <w:tabs>
+          <w:tab w:val="num" w:pos="6480"/>
+        </w:tabs>
+        <w:ind w:left="6480" w:hanging="360"/>
+      </w:pPr>
+    </w:lvl>
+  </w:abstractNum>
   <w:num w:numId="1">
     <w:abstractNumId w:val="1"/>
   </w:num>
   <w:num w:numId="2">
     <w:abstractNumId w:val="0"/>
+  </w:num>
+  <w:num w:numId="3">
+    <w:abstractNumId w:val="2"/>
   </w:num>
 </w:numbering>
 </file>
@@ -15827,7 +15996,6 @@
   <w:style w:type="character" w:default="1" w:styleId="Fuentedeprrafopredeter">
     <w:name w:val="Default Paragraph Font"/>
     <w:uiPriority w:val="1"/>
-    <w:semiHidden/>
     <w:unhideWhenUsed/>
   </w:style>
   <w:style w:type="table" w:default="1" w:styleId="Tablanormal">

</xml_diff>